<commit_message>
Adicionando Remote, Branches e Merges
</commit_message>
<xml_diff>
--- a/GIT_GITHUB/Git e Github.docx
+++ b/GIT_GITHUB/Git e Github.docx
@@ -239,14 +239,7 @@
           <w:sz w:val="24"/>
           <w:szCs w:val="24"/>
         </w:rPr>
-        <w:t xml:space="preserve">, </w:t>
-      </w:r>
-      <w:r>
-        <w:rPr>
-          <w:sz w:val="24"/>
-          <w:szCs w:val="24"/>
-        </w:rPr>
-        <w:t>penúltima</w:t>
+        <w:t>, penúltima</w:t>
       </w:r>
       <w:r>
         <w:rPr>
@@ -1425,6 +1418,7 @@
         <w:t xml:space="preserve"> </w:t>
       </w:r>
       <w:proofErr w:type="spellStart"/>
+      <w:proofErr w:type="gramStart"/>
       <w:r>
         <w:rPr>
           <w:sz w:val="24"/>
@@ -1438,7 +1432,15 @@
           <w:sz w:val="24"/>
           <w:szCs w:val="24"/>
         </w:rPr>
-        <w:t xml:space="preserve"> .” você passa a rastrear todos os arquivos dentro do seu repositório</w:t>
+        <w:t xml:space="preserve"> .</w:t>
+      </w:r>
+      <w:proofErr w:type="gramEnd"/>
+      <w:r>
+        <w:rPr>
+          <w:sz w:val="24"/>
+          <w:szCs w:val="24"/>
+        </w:rPr>
+        <w:t>” você passa a rastrear todos os arquivos dentro do seu repositório</w:t>
       </w:r>
       <w:r>
         <w:rPr>
@@ -1728,14 +1730,7 @@
           <w:sz w:val="24"/>
           <w:szCs w:val="24"/>
         </w:rPr>
-        <w:t>adicionado</w:t>
-      </w:r>
-      <w:r>
-        <w:rPr>
-          <w:sz w:val="24"/>
-          <w:szCs w:val="24"/>
-        </w:rPr>
-        <w:t xml:space="preserve"> para o GIT</w:t>
+        <w:t>salvo</w:t>
       </w:r>
       <w:r>
         <w:rPr>
@@ -2033,9 +2028,42 @@
             <w:sz w:val="24"/>
             <w:szCs w:val="24"/>
           </w:rPr>
-          <w:t>https://devhints.io/git-log</w:t>
+          <w:t>https://devhints.io/git-log /</w:t>
         </w:r>
       </w:hyperlink>
+      <w:r>
+        <w:rPr>
+          <w:rStyle w:val="Hyperlink"/>
+          <w:sz w:val="24"/>
+          <w:szCs w:val="24"/>
+        </w:rPr>
+        <w:t xml:space="preserve"> </w:t>
+      </w:r>
+      <w:proofErr w:type="spellStart"/>
+      <w:r>
+        <w:rPr>
+          <w:sz w:val="24"/>
+          <w:szCs w:val="24"/>
+        </w:rPr>
+        <w:t>git</w:t>
+      </w:r>
+      <w:proofErr w:type="spellEnd"/>
+      <w:r>
+        <w:rPr>
+          <w:sz w:val="24"/>
+          <w:szCs w:val="24"/>
+        </w:rPr>
+        <w:t xml:space="preserve"> log --</w:t>
+      </w:r>
+      <w:proofErr w:type="spellStart"/>
+      <w:r>
+        <w:rPr>
+          <w:sz w:val="24"/>
+          <w:szCs w:val="24"/>
+        </w:rPr>
+        <w:t>graph</w:t>
+      </w:r>
+      <w:proofErr w:type="spellEnd"/>
     </w:p>
     <w:p>
       <w:pPr>
@@ -2100,6 +2128,1922 @@
           <w:szCs w:val="24"/>
         </w:rPr>
       </w:pPr>
+    </w:p>
+    <w:p>
+      <w:pPr>
+        <w:rPr>
+          <w:sz w:val="24"/>
+          <w:szCs w:val="24"/>
+        </w:rPr>
+      </w:pPr>
+    </w:p>
+    <w:p>
+      <w:pPr>
+        <w:rPr>
+          <w:b/>
+          <w:bCs/>
+          <w:sz w:val="24"/>
+          <w:szCs w:val="24"/>
+        </w:rPr>
+      </w:pPr>
+      <w:r>
+        <w:rPr>
+          <w:b/>
+          <w:bCs/>
+          <w:sz w:val="24"/>
+          <w:szCs w:val="24"/>
+        </w:rPr>
+        <w:lastRenderedPageBreak/>
+        <w:t>TRABALHANDO DE FORMA REMOTA COM OS REPOSITÓRIOS</w:t>
+      </w:r>
+    </w:p>
+    <w:p>
+      <w:pPr>
+        <w:rPr>
+          <w:sz w:val="24"/>
+          <w:szCs w:val="24"/>
+        </w:rPr>
+      </w:pPr>
+      <w:r>
+        <w:rPr>
+          <w:sz w:val="24"/>
+          <w:szCs w:val="24"/>
+        </w:rPr>
+        <w:t>Para adicionar repositórios remotos como por exemplo</w:t>
+      </w:r>
+      <w:r>
+        <w:rPr>
+          <w:sz w:val="24"/>
+          <w:szCs w:val="24"/>
+        </w:rPr>
+        <w:t xml:space="preserve"> (</w:t>
+      </w:r>
+      <w:r>
+        <w:rPr>
+          <w:sz w:val="24"/>
+          <w:szCs w:val="24"/>
+        </w:rPr>
+        <w:t>O r</w:t>
+      </w:r>
+      <w:r>
+        <w:rPr>
+          <w:sz w:val="24"/>
+          <w:szCs w:val="24"/>
+        </w:rPr>
+        <w:t xml:space="preserve">epositório do </w:t>
+      </w:r>
+      <w:r>
+        <w:rPr>
+          <w:sz w:val="24"/>
+          <w:szCs w:val="24"/>
+        </w:rPr>
+        <w:t>u</w:t>
+      </w:r>
+      <w:r>
+        <w:rPr>
+          <w:sz w:val="24"/>
+          <w:szCs w:val="24"/>
+        </w:rPr>
+        <w:t>suário2</w:t>
+      </w:r>
+      <w:r>
+        <w:rPr>
+          <w:sz w:val="24"/>
+          <w:szCs w:val="24"/>
+        </w:rPr>
+        <w:t xml:space="preserve"> ou servidor</w:t>
+      </w:r>
+      <w:r>
+        <w:rPr>
+          <w:sz w:val="24"/>
+          <w:szCs w:val="24"/>
+        </w:rPr>
+        <w:t xml:space="preserve">) você deve adicionar </w:t>
+      </w:r>
+      <w:r>
+        <w:rPr>
+          <w:sz w:val="24"/>
+          <w:szCs w:val="24"/>
+        </w:rPr>
+        <w:t xml:space="preserve">e </w:t>
+      </w:r>
+      <w:proofErr w:type="spellStart"/>
+      <w:r>
+        <w:rPr>
+          <w:sz w:val="24"/>
+          <w:szCs w:val="24"/>
+        </w:rPr>
+        <w:t>setar</w:t>
+      </w:r>
+      <w:proofErr w:type="spellEnd"/>
+      <w:r>
+        <w:rPr>
+          <w:sz w:val="24"/>
+          <w:szCs w:val="24"/>
+        </w:rPr>
+        <w:t xml:space="preserve"> o caminho desse repositório, pode ser por pasta, </w:t>
+      </w:r>
+      <w:proofErr w:type="spellStart"/>
+      <w:r>
+        <w:rPr>
+          <w:sz w:val="24"/>
+          <w:szCs w:val="24"/>
+        </w:rPr>
+        <w:t>url</w:t>
+      </w:r>
+      <w:proofErr w:type="spellEnd"/>
+      <w:r>
+        <w:rPr>
+          <w:sz w:val="24"/>
+          <w:szCs w:val="24"/>
+        </w:rPr>
+        <w:t xml:space="preserve">, geralmente </w:t>
+      </w:r>
+      <w:proofErr w:type="spellStart"/>
+      <w:r>
+        <w:rPr>
+          <w:sz w:val="24"/>
+          <w:szCs w:val="24"/>
+        </w:rPr>
+        <w:t>url</w:t>
+      </w:r>
+      <w:proofErr w:type="spellEnd"/>
+      <w:r>
+        <w:rPr>
+          <w:sz w:val="24"/>
+          <w:szCs w:val="24"/>
+        </w:rPr>
+        <w:t xml:space="preserve"> </w:t>
+      </w:r>
+      <w:proofErr w:type="spellStart"/>
+      <w:r>
+        <w:rPr>
+          <w:sz w:val="24"/>
+          <w:szCs w:val="24"/>
+        </w:rPr>
+        <w:t>github</w:t>
+      </w:r>
+      <w:proofErr w:type="spellEnd"/>
+      <w:r>
+        <w:rPr>
+          <w:sz w:val="24"/>
+          <w:szCs w:val="24"/>
+        </w:rPr>
+        <w:t>.</w:t>
+      </w:r>
+      <w:r>
+        <w:rPr>
+          <w:sz w:val="24"/>
+          <w:szCs w:val="24"/>
+        </w:rPr>
+        <w:t xml:space="preserve"> PS: É necessário utilizar as “” quando o comando existe algum espaço como por exemplo /</w:t>
+      </w:r>
+      <w:proofErr w:type="spellStart"/>
+      <w:r>
+        <w:rPr>
+          <w:sz w:val="24"/>
+          <w:szCs w:val="24"/>
+        </w:rPr>
+        <w:t>Area</w:t>
+      </w:r>
+      <w:proofErr w:type="spellEnd"/>
+      <w:r>
+        <w:rPr>
+          <w:sz w:val="24"/>
+          <w:szCs w:val="24"/>
+        </w:rPr>
+        <w:t xml:space="preserve"> de Trabalho/ se o caminho não tiver espaços não é obrigatório.</w:t>
+      </w:r>
+    </w:p>
+    <w:p>
+      <w:pPr>
+        <w:rPr>
+          <w:sz w:val="24"/>
+          <w:szCs w:val="24"/>
+        </w:rPr>
+      </w:pPr>
+      <w:r>
+        <w:rPr>
+          <w:noProof/>
+        </w:rPr>
+        <w:drawing>
+          <wp:inline distT="0" distB="0" distL="0" distR="0" wp14:anchorId="4A70451A" wp14:editId="5017C93E">
+            <wp:extent cx="5219700" cy="857250"/>
+            <wp:effectExtent l="0" t="0" r="0" b="0"/>
+            <wp:docPr id="2" name="Imagem 2"/>
+            <wp:cNvGraphicFramePr>
+              <a:graphicFrameLocks xmlns:a="http://schemas.openxmlformats.org/drawingml/2006/main" noChangeAspect="1"/>
+            </wp:cNvGraphicFramePr>
+            <a:graphic xmlns:a="http://schemas.openxmlformats.org/drawingml/2006/main">
+              <a:graphicData uri="http://schemas.openxmlformats.org/drawingml/2006/picture">
+                <pic:pic xmlns:pic="http://schemas.openxmlformats.org/drawingml/2006/picture">
+                  <pic:nvPicPr>
+                    <pic:cNvPr id="1" name=""/>
+                    <pic:cNvPicPr/>
+                  </pic:nvPicPr>
+                  <pic:blipFill>
+                    <a:blip r:embed="rId14"/>
+                    <a:stretch>
+                      <a:fillRect/>
+                    </a:stretch>
+                  </pic:blipFill>
+                  <pic:spPr>
+                    <a:xfrm>
+                      <a:off x="0" y="0"/>
+                      <a:ext cx="5219700" cy="857250"/>
+                    </a:xfrm>
+                    <a:prstGeom prst="rect">
+                      <a:avLst/>
+                    </a:prstGeom>
+                  </pic:spPr>
+                </pic:pic>
+              </a:graphicData>
+            </a:graphic>
+          </wp:inline>
+        </w:drawing>
+      </w:r>
+    </w:p>
+    <w:p>
+      <w:pPr>
+        <w:rPr>
+          <w:sz w:val="24"/>
+          <w:szCs w:val="24"/>
+        </w:rPr>
+      </w:pPr>
+    </w:p>
+    <w:p>
+      <w:pPr>
+        <w:rPr>
+          <w:b/>
+          <w:bCs/>
+          <w:sz w:val="24"/>
+          <w:szCs w:val="24"/>
+        </w:rPr>
+      </w:pPr>
+      <w:r>
+        <w:rPr>
+          <w:b/>
+          <w:bCs/>
+          <w:sz w:val="24"/>
+          <w:szCs w:val="24"/>
+        </w:rPr>
+        <w:t>I</w:t>
+      </w:r>
+      <w:r>
+        <w:rPr>
+          <w:b/>
+          <w:bCs/>
+          <w:sz w:val="24"/>
+          <w:szCs w:val="24"/>
+        </w:rPr>
+        <w:t xml:space="preserve">DENTIFICANDO </w:t>
+      </w:r>
+      <w:r>
+        <w:rPr>
+          <w:b/>
+          <w:bCs/>
+          <w:sz w:val="24"/>
+          <w:szCs w:val="24"/>
+        </w:rPr>
+        <w:t>REPOSITÓRIOS REMOTOS VINCULADOS</w:t>
+      </w:r>
+    </w:p>
+    <w:p>
+      <w:pPr>
+        <w:rPr>
+          <w:sz w:val="24"/>
+          <w:szCs w:val="24"/>
+        </w:rPr>
+      </w:pPr>
+      <w:r>
+        <w:rPr>
+          <w:sz w:val="24"/>
+          <w:szCs w:val="24"/>
+        </w:rPr>
+        <w:t xml:space="preserve">Para identificar </w:t>
+      </w:r>
+      <w:r>
+        <w:rPr>
+          <w:sz w:val="24"/>
+          <w:szCs w:val="24"/>
+        </w:rPr>
+        <w:t xml:space="preserve">qual repositório </w:t>
+      </w:r>
+      <w:proofErr w:type="spellStart"/>
+      <w:r>
+        <w:rPr>
+          <w:sz w:val="24"/>
+          <w:szCs w:val="24"/>
+        </w:rPr>
+        <w:t>remote</w:t>
+      </w:r>
+      <w:proofErr w:type="spellEnd"/>
+      <w:r>
+        <w:rPr>
+          <w:sz w:val="24"/>
+          <w:szCs w:val="24"/>
+        </w:rPr>
+        <w:t xml:space="preserve"> foi adicionado </w:t>
+      </w:r>
+      <w:r>
+        <w:rPr>
+          <w:sz w:val="24"/>
+          <w:szCs w:val="24"/>
+        </w:rPr>
+        <w:t xml:space="preserve">a sua... digamos “conta” </w:t>
+      </w:r>
+      <w:r>
+        <w:rPr>
+          <w:sz w:val="24"/>
+          <w:szCs w:val="24"/>
+        </w:rPr>
+        <w:t>basta usar o comando abaixo</w:t>
+      </w:r>
+      <w:r>
+        <w:rPr>
+          <w:sz w:val="24"/>
+          <w:szCs w:val="24"/>
+        </w:rPr>
+        <w:t>, veja que está pronto para “buscar” e “empurrar”</w:t>
+      </w:r>
+      <w:r>
+        <w:rPr>
+          <w:sz w:val="24"/>
+          <w:szCs w:val="24"/>
+        </w:rPr>
+        <w:t xml:space="preserve"> no repositório Servidor</w:t>
+      </w:r>
+      <w:r>
+        <w:rPr>
+          <w:sz w:val="24"/>
+          <w:szCs w:val="24"/>
+        </w:rPr>
+        <w:t>.</w:t>
+      </w:r>
+      <w:r>
+        <w:rPr>
+          <w:sz w:val="24"/>
+          <w:szCs w:val="24"/>
+        </w:rPr>
+        <w:t xml:space="preserve"> </w:t>
+      </w:r>
+    </w:p>
+    <w:p>
+      <w:pPr>
+        <w:rPr>
+          <w:sz w:val="24"/>
+          <w:szCs w:val="24"/>
+        </w:rPr>
+      </w:pPr>
+      <w:r>
+        <w:rPr>
+          <w:noProof/>
+        </w:rPr>
+        <w:drawing>
+          <wp:inline distT="0" distB="0" distL="0" distR="0" wp14:anchorId="1C9152A0" wp14:editId="0E1B944D">
+            <wp:extent cx="5143500" cy="752475"/>
+            <wp:effectExtent l="0" t="0" r="0" b="9525"/>
+            <wp:docPr id="14" name="Imagem 14"/>
+            <wp:cNvGraphicFramePr>
+              <a:graphicFrameLocks xmlns:a="http://schemas.openxmlformats.org/drawingml/2006/main" noChangeAspect="1"/>
+            </wp:cNvGraphicFramePr>
+            <a:graphic xmlns:a="http://schemas.openxmlformats.org/drawingml/2006/main">
+              <a:graphicData uri="http://schemas.openxmlformats.org/drawingml/2006/picture">
+                <pic:pic xmlns:pic="http://schemas.openxmlformats.org/drawingml/2006/picture">
+                  <pic:nvPicPr>
+                    <pic:cNvPr id="1" name=""/>
+                    <pic:cNvPicPr/>
+                  </pic:nvPicPr>
+                  <pic:blipFill>
+                    <a:blip r:embed="rId15"/>
+                    <a:stretch>
+                      <a:fillRect/>
+                    </a:stretch>
+                  </pic:blipFill>
+                  <pic:spPr>
+                    <a:xfrm>
+                      <a:off x="0" y="0"/>
+                      <a:ext cx="5143500" cy="752475"/>
+                    </a:xfrm>
+                    <a:prstGeom prst="rect">
+                      <a:avLst/>
+                    </a:prstGeom>
+                  </pic:spPr>
+                </pic:pic>
+              </a:graphicData>
+            </a:graphic>
+          </wp:inline>
+        </w:drawing>
+      </w:r>
+    </w:p>
+    <w:p>
+      <w:pPr>
+        <w:rPr>
+          <w:sz w:val="24"/>
+          <w:szCs w:val="24"/>
+        </w:rPr>
+      </w:pPr>
+    </w:p>
+    <w:p>
+      <w:pPr>
+        <w:rPr>
+          <w:b/>
+          <w:bCs/>
+          <w:sz w:val="24"/>
+          <w:szCs w:val="24"/>
+        </w:rPr>
+      </w:pPr>
+      <w:r>
+        <w:rPr>
+          <w:b/>
+          <w:bCs/>
+          <w:sz w:val="24"/>
+          <w:szCs w:val="24"/>
+        </w:rPr>
+        <w:t xml:space="preserve">CLONANDO UM REPOSITÓRIO REMOTO </w:t>
+      </w:r>
+    </w:p>
+    <w:p>
+      <w:pPr>
+        <w:rPr>
+          <w:sz w:val="24"/>
+          <w:szCs w:val="24"/>
+        </w:rPr>
+      </w:pPr>
+      <w:r>
+        <w:rPr>
+          <w:sz w:val="24"/>
+          <w:szCs w:val="24"/>
+        </w:rPr>
+        <w:t>Quando temos um repositório já criado por outro usuário e sendo utilizado</w:t>
+      </w:r>
+      <w:r>
+        <w:rPr>
+          <w:sz w:val="24"/>
+          <w:szCs w:val="24"/>
+        </w:rPr>
+        <w:t xml:space="preserve">, basta clonar do </w:t>
+      </w:r>
+      <w:r>
+        <w:rPr>
+          <w:sz w:val="24"/>
+          <w:szCs w:val="24"/>
+        </w:rPr>
+        <w:t xml:space="preserve">caminho correto do </w:t>
+      </w:r>
+      <w:r>
+        <w:rPr>
+          <w:sz w:val="24"/>
+          <w:szCs w:val="24"/>
+        </w:rPr>
+        <w:t>repositório remoto dele para o seu diretório</w:t>
+      </w:r>
+      <w:r>
+        <w:rPr>
+          <w:sz w:val="24"/>
+          <w:szCs w:val="24"/>
+        </w:rPr>
+        <w:t>, assim todas as mudanças feitas serão clonadas.</w:t>
+      </w:r>
+      <w:r>
+        <w:rPr>
+          <w:sz w:val="24"/>
+          <w:szCs w:val="24"/>
+        </w:rPr>
+        <w:t xml:space="preserve"> </w:t>
+      </w:r>
+      <w:r>
+        <w:rPr>
+          <w:sz w:val="24"/>
+          <w:szCs w:val="24"/>
+        </w:rPr>
+        <w:t xml:space="preserve">PS: Se o outro usuário não </w:t>
+      </w:r>
+      <w:r>
+        <w:rPr>
+          <w:sz w:val="24"/>
+          <w:szCs w:val="24"/>
+        </w:rPr>
+        <w:t>subiu as mudanças para o servidor por exemplo, talvez ele retorne com os diretórios vazios.</w:t>
+      </w:r>
+    </w:p>
+    <w:p>
+      <w:pPr>
+        <w:rPr>
+          <w:sz w:val="24"/>
+          <w:szCs w:val="24"/>
+        </w:rPr>
+      </w:pPr>
+      <w:r>
+        <w:rPr>
+          <w:noProof/>
+        </w:rPr>
+        <w:drawing>
+          <wp:inline distT="0" distB="0" distL="0" distR="0" wp14:anchorId="33443E69" wp14:editId="5C1B116B">
+            <wp:extent cx="5019675" cy="790575"/>
+            <wp:effectExtent l="0" t="0" r="9525" b="9525"/>
+            <wp:docPr id="4" name="Imagem 4"/>
+            <wp:cNvGraphicFramePr>
+              <a:graphicFrameLocks xmlns:a="http://schemas.openxmlformats.org/drawingml/2006/main" noChangeAspect="1"/>
+            </wp:cNvGraphicFramePr>
+            <a:graphic xmlns:a="http://schemas.openxmlformats.org/drawingml/2006/main">
+              <a:graphicData uri="http://schemas.openxmlformats.org/drawingml/2006/picture">
+                <pic:pic xmlns:pic="http://schemas.openxmlformats.org/drawingml/2006/picture">
+                  <pic:nvPicPr>
+                    <pic:cNvPr id="1" name=""/>
+                    <pic:cNvPicPr/>
+                  </pic:nvPicPr>
+                  <pic:blipFill>
+                    <a:blip r:embed="rId16"/>
+                    <a:stretch>
+                      <a:fillRect/>
+                    </a:stretch>
+                  </pic:blipFill>
+                  <pic:spPr>
+                    <a:xfrm>
+                      <a:off x="0" y="0"/>
+                      <a:ext cx="5019675" cy="790575"/>
+                    </a:xfrm>
+                    <a:prstGeom prst="rect">
+                      <a:avLst/>
+                    </a:prstGeom>
+                  </pic:spPr>
+                </pic:pic>
+              </a:graphicData>
+            </a:graphic>
+          </wp:inline>
+        </w:drawing>
+      </w:r>
+    </w:p>
+    <w:p>
+      <w:pPr>
+        <w:rPr>
+          <w:b/>
+          <w:bCs/>
+          <w:sz w:val="24"/>
+          <w:szCs w:val="24"/>
+        </w:rPr>
+      </w:pPr>
+    </w:p>
+    <w:p>
+      <w:pPr>
+        <w:rPr>
+          <w:b/>
+          <w:bCs/>
+          <w:sz w:val="24"/>
+          <w:szCs w:val="24"/>
+        </w:rPr>
+      </w:pPr>
+    </w:p>
+    <w:p>
+      <w:pPr>
+        <w:rPr>
+          <w:b/>
+          <w:bCs/>
+          <w:sz w:val="24"/>
+          <w:szCs w:val="24"/>
+        </w:rPr>
+      </w:pPr>
+    </w:p>
+    <w:p>
+      <w:pPr>
+        <w:rPr>
+          <w:b/>
+          <w:bCs/>
+          <w:sz w:val="24"/>
+          <w:szCs w:val="24"/>
+        </w:rPr>
+      </w:pPr>
+    </w:p>
+    <w:p>
+      <w:pPr>
+        <w:rPr>
+          <w:b/>
+          <w:bCs/>
+          <w:sz w:val="24"/>
+          <w:szCs w:val="24"/>
+        </w:rPr>
+      </w:pPr>
+    </w:p>
+    <w:p>
+      <w:pPr>
+        <w:rPr>
+          <w:b/>
+          <w:bCs/>
+          <w:sz w:val="24"/>
+          <w:szCs w:val="24"/>
+        </w:rPr>
+      </w:pPr>
+    </w:p>
+    <w:p>
+      <w:pPr>
+        <w:rPr>
+          <w:b/>
+          <w:bCs/>
+          <w:sz w:val="24"/>
+          <w:szCs w:val="24"/>
+        </w:rPr>
+      </w:pPr>
+    </w:p>
+    <w:p>
+      <w:pPr>
+        <w:rPr>
+          <w:b/>
+          <w:bCs/>
+          <w:sz w:val="24"/>
+          <w:szCs w:val="24"/>
+        </w:rPr>
+      </w:pPr>
+      <w:r>
+        <w:rPr>
+          <w:b/>
+          <w:bCs/>
+          <w:sz w:val="24"/>
+          <w:szCs w:val="24"/>
+        </w:rPr>
+        <w:t xml:space="preserve">DANDO </w:t>
+      </w:r>
+      <w:r>
+        <w:rPr>
+          <w:b/>
+          <w:bCs/>
+          <w:sz w:val="24"/>
+          <w:szCs w:val="24"/>
+        </w:rPr>
+        <w:t xml:space="preserve">PUSH </w:t>
+      </w:r>
+      <w:r>
+        <w:rPr>
+          <w:b/>
+          <w:bCs/>
+          <w:sz w:val="24"/>
+          <w:szCs w:val="24"/>
+        </w:rPr>
+        <w:t>DE</w:t>
+      </w:r>
+      <w:r>
+        <w:rPr>
+          <w:b/>
+          <w:bCs/>
+          <w:sz w:val="24"/>
+          <w:szCs w:val="24"/>
+        </w:rPr>
+        <w:t xml:space="preserve"> UM REPOSITÓRIO </w:t>
+      </w:r>
+    </w:p>
+    <w:p>
+      <w:pPr>
+        <w:rPr>
+          <w:sz w:val="24"/>
+          <w:szCs w:val="24"/>
+        </w:rPr>
+      </w:pPr>
+      <w:r>
+        <w:rPr>
+          <w:sz w:val="24"/>
+          <w:szCs w:val="24"/>
+        </w:rPr>
+        <w:t>No exemplo</w:t>
+      </w:r>
+      <w:r>
+        <w:rPr>
+          <w:sz w:val="24"/>
+          <w:szCs w:val="24"/>
+        </w:rPr>
+        <w:t xml:space="preserve"> abaixo, </w:t>
+      </w:r>
+      <w:r>
+        <w:rPr>
+          <w:sz w:val="24"/>
+          <w:szCs w:val="24"/>
+        </w:rPr>
+        <w:t>estou empurrando</w:t>
+      </w:r>
+      <w:r>
+        <w:rPr>
+          <w:sz w:val="24"/>
+          <w:szCs w:val="24"/>
+        </w:rPr>
+        <w:t xml:space="preserve"> ou enviando</w:t>
+      </w:r>
+      <w:r>
+        <w:rPr>
+          <w:sz w:val="24"/>
+          <w:szCs w:val="24"/>
+        </w:rPr>
+        <w:t xml:space="preserve"> as mudanças feitas para o repositório </w:t>
+      </w:r>
+      <w:proofErr w:type="spellStart"/>
+      <w:r>
+        <w:rPr>
+          <w:sz w:val="24"/>
+          <w:szCs w:val="24"/>
+        </w:rPr>
+        <w:t>remote</w:t>
+      </w:r>
+      <w:proofErr w:type="spellEnd"/>
+      <w:r>
+        <w:rPr>
+          <w:sz w:val="24"/>
+          <w:szCs w:val="24"/>
+        </w:rPr>
+        <w:t xml:space="preserve"> “servidor”</w:t>
+      </w:r>
+      <w:r>
+        <w:rPr>
+          <w:sz w:val="24"/>
+          <w:szCs w:val="24"/>
+        </w:rPr>
+        <w:t xml:space="preserve">. Com isso </w:t>
+      </w:r>
+      <w:r>
+        <w:rPr>
+          <w:sz w:val="24"/>
+          <w:szCs w:val="24"/>
+        </w:rPr>
+        <w:t xml:space="preserve">é possível um outro usuário pegar as mudanças desse “servidor”, sem necessitar ser diretamente do meu </w:t>
+      </w:r>
+      <w:proofErr w:type="spellStart"/>
+      <w:r>
+        <w:rPr>
+          <w:sz w:val="24"/>
+          <w:szCs w:val="24"/>
+        </w:rPr>
+        <w:t>remote</w:t>
+      </w:r>
+      <w:proofErr w:type="spellEnd"/>
+      <w:r>
+        <w:rPr>
+          <w:sz w:val="24"/>
+          <w:szCs w:val="24"/>
+        </w:rPr>
+        <w:t xml:space="preserve"> local.</w:t>
+      </w:r>
+    </w:p>
+    <w:p>
+      <w:pPr>
+        <w:rPr>
+          <w:sz w:val="24"/>
+          <w:szCs w:val="24"/>
+        </w:rPr>
+      </w:pPr>
+      <w:r>
+        <w:rPr>
+          <w:noProof/>
+        </w:rPr>
+        <w:drawing>
+          <wp:inline distT="0" distB="0" distL="0" distR="0" wp14:anchorId="392F0B4E" wp14:editId="5CD18E0B">
+            <wp:extent cx="5381625" cy="1533525"/>
+            <wp:effectExtent l="0" t="0" r="9525" b="9525"/>
+            <wp:docPr id="12" name="Imagem 12"/>
+            <wp:cNvGraphicFramePr>
+              <a:graphicFrameLocks xmlns:a="http://schemas.openxmlformats.org/drawingml/2006/main" noChangeAspect="1"/>
+            </wp:cNvGraphicFramePr>
+            <a:graphic xmlns:a="http://schemas.openxmlformats.org/drawingml/2006/main">
+              <a:graphicData uri="http://schemas.openxmlformats.org/drawingml/2006/picture">
+                <pic:pic xmlns:pic="http://schemas.openxmlformats.org/drawingml/2006/picture">
+                  <pic:nvPicPr>
+                    <pic:cNvPr id="1" name=""/>
+                    <pic:cNvPicPr/>
+                  </pic:nvPicPr>
+                  <pic:blipFill>
+                    <a:blip r:embed="rId17"/>
+                    <a:stretch>
+                      <a:fillRect/>
+                    </a:stretch>
+                  </pic:blipFill>
+                  <pic:spPr>
+                    <a:xfrm>
+                      <a:off x="0" y="0"/>
+                      <a:ext cx="5381625" cy="1533525"/>
+                    </a:xfrm>
+                    <a:prstGeom prst="rect">
+                      <a:avLst/>
+                    </a:prstGeom>
+                  </pic:spPr>
+                </pic:pic>
+              </a:graphicData>
+            </a:graphic>
+          </wp:inline>
+        </w:drawing>
+      </w:r>
+    </w:p>
+    <w:p>
+      <w:pPr>
+        <w:rPr>
+          <w:b/>
+          <w:bCs/>
+          <w:sz w:val="24"/>
+          <w:szCs w:val="24"/>
+        </w:rPr>
+      </w:pPr>
+      <w:r>
+        <w:rPr>
+          <w:b/>
+          <w:bCs/>
+          <w:sz w:val="24"/>
+          <w:szCs w:val="24"/>
+        </w:rPr>
+        <w:t xml:space="preserve">DANDO </w:t>
+      </w:r>
+      <w:r>
+        <w:rPr>
+          <w:b/>
+          <w:bCs/>
+          <w:sz w:val="24"/>
+          <w:szCs w:val="24"/>
+        </w:rPr>
+        <w:t>PULL</w:t>
+      </w:r>
+      <w:r>
+        <w:rPr>
+          <w:b/>
+          <w:bCs/>
+          <w:sz w:val="24"/>
+          <w:szCs w:val="24"/>
+        </w:rPr>
+        <w:t xml:space="preserve"> DE UM REPOSITÓRIO </w:t>
+      </w:r>
+    </w:p>
+    <w:p>
+      <w:pPr>
+        <w:rPr>
+          <w:sz w:val="24"/>
+          <w:szCs w:val="24"/>
+        </w:rPr>
+      </w:pPr>
+      <w:r>
+        <w:rPr>
+          <w:sz w:val="24"/>
+          <w:szCs w:val="24"/>
+        </w:rPr>
+        <w:t>O comando abaixo busca as mudanças</w:t>
+      </w:r>
+      <w:r>
+        <w:rPr>
+          <w:sz w:val="24"/>
+          <w:szCs w:val="24"/>
+        </w:rPr>
+        <w:t xml:space="preserve"> ou atualizações</w:t>
+      </w:r>
+      <w:r>
+        <w:rPr>
+          <w:sz w:val="24"/>
+          <w:szCs w:val="24"/>
+        </w:rPr>
+        <w:t xml:space="preserve"> feitas nos arquivos </w:t>
+      </w:r>
+      <w:r>
+        <w:rPr>
+          <w:sz w:val="24"/>
+          <w:szCs w:val="24"/>
+        </w:rPr>
+        <w:t xml:space="preserve">e carrega </w:t>
+      </w:r>
+      <w:r>
+        <w:rPr>
+          <w:sz w:val="24"/>
+          <w:szCs w:val="24"/>
+        </w:rPr>
+        <w:t xml:space="preserve">como sendo </w:t>
+      </w:r>
+      <w:r>
+        <w:rPr>
+          <w:sz w:val="24"/>
+          <w:szCs w:val="24"/>
+        </w:rPr>
+        <w:t xml:space="preserve">o atual. </w:t>
+      </w:r>
+      <w:r>
+        <w:rPr>
+          <w:sz w:val="24"/>
+          <w:szCs w:val="24"/>
+        </w:rPr>
+        <w:t xml:space="preserve">É necessário identificar o </w:t>
+      </w:r>
+      <w:proofErr w:type="spellStart"/>
+      <w:r>
+        <w:rPr>
+          <w:sz w:val="24"/>
+          <w:szCs w:val="24"/>
+        </w:rPr>
+        <w:t>remote</w:t>
+      </w:r>
+      <w:proofErr w:type="spellEnd"/>
+      <w:r>
+        <w:rPr>
+          <w:sz w:val="24"/>
+          <w:szCs w:val="24"/>
+        </w:rPr>
+        <w:t xml:space="preserve"> que você está dando </w:t>
+      </w:r>
+      <w:proofErr w:type="spellStart"/>
+      <w:r>
+        <w:rPr>
+          <w:sz w:val="24"/>
+          <w:szCs w:val="24"/>
+        </w:rPr>
+        <w:t>pull</w:t>
+      </w:r>
+      <w:proofErr w:type="spellEnd"/>
+      <w:r>
+        <w:rPr>
+          <w:sz w:val="24"/>
+          <w:szCs w:val="24"/>
+        </w:rPr>
+        <w:t xml:space="preserve"> </w:t>
+      </w:r>
+    </w:p>
+    <w:p>
+      <w:pPr>
+        <w:rPr>
+          <w:sz w:val="24"/>
+          <w:szCs w:val="24"/>
+        </w:rPr>
+      </w:pPr>
+      <w:r>
+        <w:rPr>
+          <w:noProof/>
+        </w:rPr>
+        <w:drawing>
+          <wp:inline distT="0" distB="0" distL="0" distR="0" wp14:anchorId="74930114" wp14:editId="11EA4F4D">
+            <wp:extent cx="5400040" cy="1523365"/>
+            <wp:effectExtent l="0" t="0" r="0" b="635"/>
+            <wp:docPr id="13" name="Imagem 13"/>
+            <wp:cNvGraphicFramePr>
+              <a:graphicFrameLocks xmlns:a="http://schemas.openxmlformats.org/drawingml/2006/main" noChangeAspect="1"/>
+            </wp:cNvGraphicFramePr>
+            <a:graphic xmlns:a="http://schemas.openxmlformats.org/drawingml/2006/main">
+              <a:graphicData uri="http://schemas.openxmlformats.org/drawingml/2006/picture">
+                <pic:pic xmlns:pic="http://schemas.openxmlformats.org/drawingml/2006/picture">
+                  <pic:nvPicPr>
+                    <pic:cNvPr id="1" name=""/>
+                    <pic:cNvPicPr/>
+                  </pic:nvPicPr>
+                  <pic:blipFill>
+                    <a:blip r:embed="rId18"/>
+                    <a:stretch>
+                      <a:fillRect/>
+                    </a:stretch>
+                  </pic:blipFill>
+                  <pic:spPr>
+                    <a:xfrm>
+                      <a:off x="0" y="0"/>
+                      <a:ext cx="5400040" cy="1523365"/>
+                    </a:xfrm>
+                    <a:prstGeom prst="rect">
+                      <a:avLst/>
+                    </a:prstGeom>
+                  </pic:spPr>
+                </pic:pic>
+              </a:graphicData>
+            </a:graphic>
+          </wp:inline>
+        </w:drawing>
+      </w:r>
+    </w:p>
+    <w:p>
+      <w:pPr>
+        <w:rPr>
+          <w:sz w:val="24"/>
+          <w:szCs w:val="24"/>
+        </w:rPr>
+      </w:pPr>
+    </w:p>
+    <w:p>
+      <w:pPr>
+        <w:rPr>
+          <w:b/>
+          <w:bCs/>
+          <w:sz w:val="24"/>
+          <w:szCs w:val="24"/>
+        </w:rPr>
+      </w:pPr>
+      <w:r>
+        <w:rPr>
+          <w:b/>
+          <w:bCs/>
+          <w:sz w:val="24"/>
+          <w:szCs w:val="24"/>
+        </w:rPr>
+        <w:t>INICIANDO COM --BARE</w:t>
+      </w:r>
+    </w:p>
+    <w:p>
+      <w:pPr>
+        <w:pStyle w:val="NormalWeb"/>
+        <w:shd w:val="clear" w:color="auto" w:fill="FFFFFF"/>
+        <w:spacing w:before="0" w:beforeAutospacing="0" w:after="0"/>
+        <w:textAlignment w:val="baseline"/>
+        <w:rPr>
+          <w:rFonts w:asciiTheme="minorHAnsi" w:eastAsiaTheme="minorHAnsi" w:hAnsiTheme="minorHAnsi" w:cstheme="minorBidi"/>
+          <w:lang w:eastAsia="en-US"/>
+        </w:rPr>
+      </w:pPr>
+      <w:r>
+        <w:rPr>
+          <w:rFonts w:asciiTheme="minorHAnsi" w:eastAsiaTheme="minorHAnsi" w:hAnsiTheme="minorHAnsi" w:cstheme="minorBidi"/>
+          <w:lang w:eastAsia="en-US"/>
+        </w:rPr>
+        <w:t>Com o comando </w:t>
+      </w:r>
+      <w:proofErr w:type="spellStart"/>
+      <w:r>
+        <w:rPr>
+          <w:rFonts w:asciiTheme="minorHAnsi" w:eastAsiaTheme="minorHAnsi" w:hAnsiTheme="minorHAnsi" w:cstheme="minorBidi"/>
+          <w:lang w:eastAsia="en-US"/>
+        </w:rPr>
+        <w:t>git</w:t>
+      </w:r>
+      <w:proofErr w:type="spellEnd"/>
+      <w:r>
+        <w:rPr>
+          <w:rFonts w:asciiTheme="minorHAnsi" w:eastAsiaTheme="minorHAnsi" w:hAnsiTheme="minorHAnsi" w:cstheme="minorBidi"/>
+          <w:lang w:eastAsia="en-US"/>
+        </w:rPr>
+        <w:t xml:space="preserve"> </w:t>
+      </w:r>
+      <w:proofErr w:type="spellStart"/>
+      <w:r>
+        <w:rPr>
+          <w:rFonts w:asciiTheme="minorHAnsi" w:eastAsiaTheme="minorHAnsi" w:hAnsiTheme="minorHAnsi" w:cstheme="minorBidi"/>
+          <w:lang w:eastAsia="en-US"/>
+        </w:rPr>
+        <w:t>init</w:t>
+      </w:r>
+      <w:proofErr w:type="spellEnd"/>
+      <w:r>
+        <w:rPr>
+          <w:rFonts w:asciiTheme="minorHAnsi" w:eastAsiaTheme="minorHAnsi" w:hAnsiTheme="minorHAnsi" w:cstheme="minorBidi"/>
+          <w:lang w:eastAsia="en-US"/>
+        </w:rPr>
+        <w:t xml:space="preserve"> --</w:t>
+      </w:r>
+      <w:proofErr w:type="spellStart"/>
+      <w:r>
+        <w:rPr>
+          <w:rFonts w:asciiTheme="minorHAnsi" w:eastAsiaTheme="minorHAnsi" w:hAnsiTheme="minorHAnsi" w:cstheme="minorBidi"/>
+          <w:lang w:eastAsia="en-US"/>
+        </w:rPr>
+        <w:t>bare</w:t>
+      </w:r>
+      <w:proofErr w:type="spellEnd"/>
+      <w:r>
+        <w:rPr>
+          <w:rFonts w:asciiTheme="minorHAnsi" w:eastAsiaTheme="minorHAnsi" w:hAnsiTheme="minorHAnsi" w:cstheme="minorBidi"/>
+          <w:lang w:eastAsia="en-US"/>
+        </w:rPr>
+        <w:t> você está criando um repositório que é </w:t>
+      </w:r>
+      <w:proofErr w:type="spellStart"/>
+      <w:r>
+        <w:rPr>
+          <w:rFonts w:asciiTheme="minorHAnsi" w:eastAsiaTheme="minorHAnsi" w:hAnsiTheme="minorHAnsi" w:cstheme="minorBidi"/>
+          <w:i/>
+          <w:iCs/>
+          <w:lang w:eastAsia="en-US"/>
+        </w:rPr>
+        <w:t>pushable</w:t>
+      </w:r>
+      <w:proofErr w:type="spellEnd"/>
+      <w:r>
+        <w:rPr>
+          <w:rFonts w:asciiTheme="minorHAnsi" w:eastAsiaTheme="minorHAnsi" w:hAnsiTheme="minorHAnsi" w:cstheme="minorBidi"/>
+          <w:lang w:eastAsia="en-US"/>
+        </w:rPr>
+        <w:t>. Geralmente os repositórios </w:t>
+      </w:r>
+      <w:proofErr w:type="spellStart"/>
+      <w:r>
+        <w:rPr>
+          <w:rFonts w:asciiTheme="minorHAnsi" w:eastAsiaTheme="minorHAnsi" w:hAnsiTheme="minorHAnsi" w:cstheme="minorBidi"/>
+          <w:lang w:eastAsia="en-US"/>
+        </w:rPr>
+        <w:t>bare</w:t>
+      </w:r>
+      <w:proofErr w:type="spellEnd"/>
+      <w:r>
+        <w:rPr>
+          <w:rFonts w:asciiTheme="minorHAnsi" w:eastAsiaTheme="minorHAnsi" w:hAnsiTheme="minorHAnsi" w:cstheme="minorBidi"/>
+          <w:lang w:eastAsia="en-US"/>
+        </w:rPr>
+        <w:t> são criados no servidor e são considerados repositórios para armazenamento, em contraste aos repositórios que vão nas máquinas dos desenvolvedores que seriam os repositórios de desenvolvimento, criados com o comando </w:t>
+      </w:r>
+      <w:proofErr w:type="spellStart"/>
+      <w:r>
+        <w:rPr>
+          <w:rFonts w:asciiTheme="minorHAnsi" w:eastAsiaTheme="minorHAnsi" w:hAnsiTheme="minorHAnsi" w:cstheme="minorBidi"/>
+          <w:lang w:eastAsia="en-US"/>
+        </w:rPr>
+        <w:t>git</w:t>
+      </w:r>
+      <w:proofErr w:type="spellEnd"/>
+      <w:r>
+        <w:rPr>
+          <w:rFonts w:asciiTheme="minorHAnsi" w:eastAsiaTheme="minorHAnsi" w:hAnsiTheme="minorHAnsi" w:cstheme="minorBidi"/>
+          <w:lang w:eastAsia="en-US"/>
+        </w:rPr>
+        <w:t xml:space="preserve"> </w:t>
+      </w:r>
+      <w:proofErr w:type="spellStart"/>
+      <w:r>
+        <w:rPr>
+          <w:rFonts w:asciiTheme="minorHAnsi" w:eastAsiaTheme="minorHAnsi" w:hAnsiTheme="minorHAnsi" w:cstheme="minorBidi"/>
+          <w:lang w:eastAsia="en-US"/>
+        </w:rPr>
+        <w:t>init</w:t>
+      </w:r>
+      <w:proofErr w:type="spellEnd"/>
+      <w:r>
+        <w:rPr>
+          <w:rFonts w:asciiTheme="minorHAnsi" w:eastAsiaTheme="minorHAnsi" w:hAnsiTheme="minorHAnsi" w:cstheme="minorBidi"/>
+          <w:lang w:eastAsia="en-US"/>
+        </w:rPr>
+        <w:t> (sem o --</w:t>
+      </w:r>
+      <w:proofErr w:type="spellStart"/>
+      <w:r>
+        <w:rPr>
+          <w:rFonts w:asciiTheme="minorHAnsi" w:eastAsiaTheme="minorHAnsi" w:hAnsiTheme="minorHAnsi" w:cstheme="minorBidi"/>
+          <w:lang w:eastAsia="en-US"/>
+        </w:rPr>
+        <w:t>bare</w:t>
+      </w:r>
+      <w:proofErr w:type="spellEnd"/>
+      <w:r>
+        <w:rPr>
+          <w:rFonts w:asciiTheme="minorHAnsi" w:eastAsiaTheme="minorHAnsi" w:hAnsiTheme="minorHAnsi" w:cstheme="minorBidi"/>
+          <w:lang w:eastAsia="en-US"/>
+        </w:rPr>
+        <w:t>).</w:t>
+      </w:r>
+      <w:r>
+        <w:rPr>
+          <w:rFonts w:asciiTheme="minorHAnsi" w:eastAsiaTheme="minorHAnsi" w:hAnsiTheme="minorHAnsi" w:cstheme="minorBidi"/>
+          <w:lang w:eastAsia="en-US"/>
+        </w:rPr>
+        <w:br/>
+      </w:r>
+      <w:r>
+        <w:rPr>
+          <w:rFonts w:asciiTheme="minorHAnsi" w:eastAsiaTheme="minorHAnsi" w:hAnsiTheme="minorHAnsi" w:cstheme="minorBidi"/>
+          <w:lang w:eastAsia="en-US"/>
+        </w:rPr>
+        <w:t>Apesar do GIT ser um sistema de controle de versionamento distribuído, é muito comum que exista um repositório central que facilite a troca de informações entre os desenvolvedores, evitando a necessidade que os computadores dos desenvolvedores se comuniquem diretamente entre si.</w:t>
+      </w:r>
+    </w:p>
+    <w:p>
+      <w:pPr>
+        <w:rPr>
+          <w:sz w:val="24"/>
+          <w:szCs w:val="24"/>
+        </w:rPr>
+      </w:pPr>
+      <w:r>
+        <w:rPr>
+          <w:noProof/>
+        </w:rPr>
+        <w:drawing>
+          <wp:inline distT="0" distB="0" distL="0" distR="0" wp14:anchorId="6CF42544" wp14:editId="6D468834">
+            <wp:extent cx="5400040" cy="582930"/>
+            <wp:effectExtent l="0" t="0" r="0" b="7620"/>
+            <wp:docPr id="3" name="Imagem 3"/>
+            <wp:cNvGraphicFramePr>
+              <a:graphicFrameLocks xmlns:a="http://schemas.openxmlformats.org/drawingml/2006/main" noChangeAspect="1"/>
+            </wp:cNvGraphicFramePr>
+            <a:graphic xmlns:a="http://schemas.openxmlformats.org/drawingml/2006/main">
+              <a:graphicData uri="http://schemas.openxmlformats.org/drawingml/2006/picture">
+                <pic:pic xmlns:pic="http://schemas.openxmlformats.org/drawingml/2006/picture">
+                  <pic:nvPicPr>
+                    <pic:cNvPr id="1" name=""/>
+                    <pic:cNvPicPr/>
+                  </pic:nvPicPr>
+                  <pic:blipFill>
+                    <a:blip r:embed="rId19"/>
+                    <a:stretch>
+                      <a:fillRect/>
+                    </a:stretch>
+                  </pic:blipFill>
+                  <pic:spPr>
+                    <a:xfrm>
+                      <a:off x="0" y="0"/>
+                      <a:ext cx="5400040" cy="582930"/>
+                    </a:xfrm>
+                    <a:prstGeom prst="rect">
+                      <a:avLst/>
+                    </a:prstGeom>
+                  </pic:spPr>
+                </pic:pic>
+              </a:graphicData>
+            </a:graphic>
+          </wp:inline>
+        </w:drawing>
+      </w:r>
+    </w:p>
+    <w:p>
+      <w:pPr>
+        <w:rPr>
+          <w:sz w:val="24"/>
+          <w:szCs w:val="24"/>
+        </w:rPr>
+      </w:pPr>
+    </w:p>
+    <w:p>
+      <w:pPr>
+        <w:rPr>
+          <w:b/>
+          <w:bCs/>
+          <w:sz w:val="24"/>
+          <w:szCs w:val="24"/>
+        </w:rPr>
+      </w:pPr>
+      <w:r>
+        <w:rPr>
+          <w:b/>
+          <w:bCs/>
+          <w:sz w:val="24"/>
+          <w:szCs w:val="24"/>
+        </w:rPr>
+        <w:lastRenderedPageBreak/>
+        <w:t>BRANCHES</w:t>
+      </w:r>
+    </w:p>
+    <w:p>
+      <w:pPr>
+        <w:rPr>
+          <w:sz w:val="24"/>
+          <w:szCs w:val="24"/>
+          <w:u w:val="single"/>
+        </w:rPr>
+      </w:pPr>
+      <w:hyperlink r:id="rId20" w:history="1">
+        <w:r>
+          <w:rPr>
+            <w:rStyle w:val="Hyperlink"/>
+            <w:sz w:val="24"/>
+            <w:szCs w:val="24"/>
+          </w:rPr>
+          <w:t>http://git-school.github.io/visualizing-git/</w:t>
+        </w:r>
+      </w:hyperlink>
+    </w:p>
+    <w:p>
+      <w:pPr>
+        <w:rPr>
+          <w:sz w:val="24"/>
+          <w:szCs w:val="24"/>
+        </w:rPr>
+      </w:pPr>
+      <w:r>
+        <w:rPr>
+          <w:sz w:val="24"/>
+          <w:szCs w:val="24"/>
+        </w:rPr>
+        <w:t xml:space="preserve">I ideia das </w:t>
+      </w:r>
+      <w:proofErr w:type="spellStart"/>
+      <w:r>
+        <w:rPr>
+          <w:sz w:val="24"/>
+          <w:szCs w:val="24"/>
+        </w:rPr>
+        <w:t>branches</w:t>
+      </w:r>
+      <w:proofErr w:type="spellEnd"/>
+      <w:r>
+        <w:rPr>
+          <w:sz w:val="24"/>
+          <w:szCs w:val="24"/>
+        </w:rPr>
+        <w:t xml:space="preserve"> em resumo, são criar diretrizes diferentes para os usuários não utilizarem as mesmas </w:t>
+      </w:r>
+      <w:proofErr w:type="spellStart"/>
+      <w:r>
+        <w:rPr>
+          <w:sz w:val="24"/>
+          <w:szCs w:val="24"/>
+        </w:rPr>
+        <w:t>branches</w:t>
+      </w:r>
+      <w:proofErr w:type="spellEnd"/>
+      <w:r>
+        <w:rPr>
+          <w:sz w:val="24"/>
+          <w:szCs w:val="24"/>
+        </w:rPr>
+        <w:t xml:space="preserve">, porque </w:t>
+      </w:r>
+      <w:r>
+        <w:rPr>
+          <w:sz w:val="24"/>
+          <w:szCs w:val="24"/>
+        </w:rPr>
+        <w:t>com isso as alterações feitas por ambos não hora de buscar as atualizações não criem conflitos</w:t>
+      </w:r>
+      <w:r>
+        <w:rPr>
+          <w:sz w:val="24"/>
+          <w:szCs w:val="24"/>
+        </w:rPr>
+        <w:t xml:space="preserve"> umas com as outras</w:t>
+      </w:r>
+      <w:r>
+        <w:rPr>
+          <w:sz w:val="24"/>
+          <w:szCs w:val="24"/>
+        </w:rPr>
+        <w:t>.</w:t>
+      </w:r>
+      <w:r>
+        <w:rPr>
+          <w:sz w:val="24"/>
+          <w:szCs w:val="24"/>
+        </w:rPr>
+        <w:t xml:space="preserve"> </w:t>
+      </w:r>
+      <w:r>
+        <w:rPr>
+          <w:sz w:val="24"/>
+          <w:szCs w:val="24"/>
+        </w:rPr>
+        <w:t>O</w:t>
+      </w:r>
+      <w:r>
+        <w:rPr>
+          <w:sz w:val="24"/>
+          <w:szCs w:val="24"/>
+        </w:rPr>
+        <w:t xml:space="preserve"> link acima explica a utilização de </w:t>
+      </w:r>
+      <w:proofErr w:type="spellStart"/>
+      <w:r>
+        <w:rPr>
+          <w:sz w:val="24"/>
+          <w:szCs w:val="24"/>
+        </w:rPr>
+        <w:t>branches</w:t>
+      </w:r>
+      <w:proofErr w:type="spellEnd"/>
+      <w:r>
+        <w:rPr>
+          <w:sz w:val="24"/>
+          <w:szCs w:val="24"/>
+        </w:rPr>
+        <w:t xml:space="preserve"> de forma visual</w:t>
+      </w:r>
+      <w:r>
+        <w:rPr>
+          <w:sz w:val="24"/>
+          <w:szCs w:val="24"/>
+        </w:rPr>
+        <w:t>.</w:t>
+      </w:r>
+      <w:r>
+        <w:rPr>
+          <w:sz w:val="24"/>
+          <w:szCs w:val="24"/>
+        </w:rPr>
+        <w:t xml:space="preserve"> </w:t>
+      </w:r>
+    </w:p>
+    <w:p>
+      <w:pPr>
+        <w:rPr>
+          <w:sz w:val="24"/>
+          <w:szCs w:val="24"/>
+        </w:rPr>
+      </w:pPr>
+      <w:r>
+        <w:rPr>
+          <w:sz w:val="24"/>
+          <w:szCs w:val="24"/>
+        </w:rPr>
+        <w:t xml:space="preserve">Para criar uma nova </w:t>
+      </w:r>
+      <w:proofErr w:type="spellStart"/>
+      <w:r>
+        <w:rPr>
+          <w:sz w:val="24"/>
+          <w:szCs w:val="24"/>
+        </w:rPr>
+        <w:t>branch</w:t>
+      </w:r>
+      <w:proofErr w:type="spellEnd"/>
+      <w:r>
+        <w:rPr>
+          <w:sz w:val="24"/>
+          <w:szCs w:val="24"/>
+        </w:rPr>
+        <w:t xml:space="preserve"> basta utilizar o primeiro comando, para saber quais </w:t>
+      </w:r>
+      <w:proofErr w:type="spellStart"/>
+      <w:r>
+        <w:rPr>
+          <w:sz w:val="24"/>
+          <w:szCs w:val="24"/>
+        </w:rPr>
+        <w:t>branches</w:t>
+      </w:r>
+      <w:proofErr w:type="spellEnd"/>
+      <w:r>
+        <w:rPr>
+          <w:sz w:val="24"/>
+          <w:szCs w:val="24"/>
+        </w:rPr>
+        <w:t xml:space="preserve"> existem criadas utilizar o segundo comando e para definir essa </w:t>
+      </w:r>
+      <w:proofErr w:type="spellStart"/>
+      <w:r>
+        <w:rPr>
+          <w:sz w:val="24"/>
+          <w:szCs w:val="24"/>
+        </w:rPr>
+        <w:t>branche</w:t>
+      </w:r>
+      <w:proofErr w:type="spellEnd"/>
+      <w:r>
+        <w:rPr>
+          <w:sz w:val="24"/>
+          <w:szCs w:val="24"/>
+        </w:rPr>
+        <w:t xml:space="preserve"> como principal basta utilizar o terceiro comando.</w:t>
+      </w:r>
+    </w:p>
+    <w:p>
+      <w:pPr>
+        <w:rPr>
+          <w:noProof/>
+        </w:rPr>
+      </w:pPr>
+      <w:r>
+        <w:rPr>
+          <w:noProof/>
+        </w:rPr>
+        <w:drawing>
+          <wp:inline distT="0" distB="0" distL="0" distR="0" wp14:anchorId="6F34E58D" wp14:editId="5B5734E7">
+            <wp:extent cx="5038725" cy="1647825"/>
+            <wp:effectExtent l="0" t="0" r="9525" b="9525"/>
+            <wp:docPr id="15" name="Imagem 15"/>
+            <wp:cNvGraphicFramePr>
+              <a:graphicFrameLocks xmlns:a="http://schemas.openxmlformats.org/drawingml/2006/main" noChangeAspect="1"/>
+            </wp:cNvGraphicFramePr>
+            <a:graphic xmlns:a="http://schemas.openxmlformats.org/drawingml/2006/main">
+              <a:graphicData uri="http://schemas.openxmlformats.org/drawingml/2006/picture">
+                <pic:pic xmlns:pic="http://schemas.openxmlformats.org/drawingml/2006/picture">
+                  <pic:nvPicPr>
+                    <pic:cNvPr id="1" name=""/>
+                    <pic:cNvPicPr/>
+                  </pic:nvPicPr>
+                  <pic:blipFill>
+                    <a:blip r:embed="rId21"/>
+                    <a:stretch>
+                      <a:fillRect/>
+                    </a:stretch>
+                  </pic:blipFill>
+                  <pic:spPr>
+                    <a:xfrm>
+                      <a:off x="0" y="0"/>
+                      <a:ext cx="5038725" cy="1647825"/>
+                    </a:xfrm>
+                    <a:prstGeom prst="rect">
+                      <a:avLst/>
+                    </a:prstGeom>
+                  </pic:spPr>
+                </pic:pic>
+              </a:graphicData>
+            </a:graphic>
+          </wp:inline>
+        </w:drawing>
+      </w:r>
+      <w:r>
+        <w:rPr>
+          <w:noProof/>
+        </w:rPr>
+        <w:t xml:space="preserve"> </w:t>
+      </w:r>
+      <w:r>
+        <w:rPr>
+          <w:noProof/>
+        </w:rPr>
+        <w:drawing>
+          <wp:inline distT="0" distB="0" distL="0" distR="0" wp14:anchorId="3897D0E0" wp14:editId="32F1C8A9">
+            <wp:extent cx="5400040" cy="4545330"/>
+            <wp:effectExtent l="0" t="0" r="0" b="7620"/>
+            <wp:docPr id="16" name="Imagem 16"/>
+            <wp:cNvGraphicFramePr>
+              <a:graphicFrameLocks xmlns:a="http://schemas.openxmlformats.org/drawingml/2006/main" noChangeAspect="1"/>
+            </wp:cNvGraphicFramePr>
+            <a:graphic xmlns:a="http://schemas.openxmlformats.org/drawingml/2006/main">
+              <a:graphicData uri="http://schemas.openxmlformats.org/drawingml/2006/picture">
+                <pic:pic xmlns:pic="http://schemas.openxmlformats.org/drawingml/2006/picture">
+                  <pic:nvPicPr>
+                    <pic:cNvPr id="1" name=""/>
+                    <pic:cNvPicPr/>
+                  </pic:nvPicPr>
+                  <pic:blipFill>
+                    <a:blip r:embed="rId22"/>
+                    <a:stretch>
+                      <a:fillRect/>
+                    </a:stretch>
+                  </pic:blipFill>
+                  <pic:spPr>
+                    <a:xfrm>
+                      <a:off x="0" y="0"/>
+                      <a:ext cx="5400040" cy="4545330"/>
+                    </a:xfrm>
+                    <a:prstGeom prst="rect">
+                      <a:avLst/>
+                    </a:prstGeom>
+                  </pic:spPr>
+                </pic:pic>
+              </a:graphicData>
+            </a:graphic>
+          </wp:inline>
+        </w:drawing>
+      </w:r>
+    </w:p>
+    <w:p>
+      <w:pPr>
+        <w:rPr>
+          <w:noProof/>
+        </w:rPr>
+      </w:pPr>
+    </w:p>
+    <w:p>
+      <w:pPr>
+        <w:rPr>
+          <w:b/>
+          <w:bCs/>
+          <w:sz w:val="24"/>
+          <w:szCs w:val="24"/>
+        </w:rPr>
+      </w:pPr>
+      <w:r>
+        <w:rPr>
+          <w:b/>
+          <w:bCs/>
+          <w:sz w:val="24"/>
+          <w:szCs w:val="24"/>
+        </w:rPr>
+        <w:lastRenderedPageBreak/>
+        <w:t>UNINDO BRANCHES</w:t>
+      </w:r>
+    </w:p>
+    <w:p>
+      <w:pPr>
+        <w:rPr>
+          <w:sz w:val="24"/>
+          <w:szCs w:val="24"/>
+        </w:rPr>
+      </w:pPr>
+      <w:r>
+        <w:rPr>
+          <w:sz w:val="24"/>
+          <w:szCs w:val="24"/>
+        </w:rPr>
+        <w:t xml:space="preserve">Após realizar as mudanças na </w:t>
+      </w:r>
+      <w:proofErr w:type="spellStart"/>
+      <w:r>
+        <w:rPr>
+          <w:sz w:val="24"/>
+          <w:szCs w:val="24"/>
+        </w:rPr>
+        <w:t>branch</w:t>
+      </w:r>
+      <w:proofErr w:type="spellEnd"/>
+      <w:r>
+        <w:rPr>
+          <w:sz w:val="24"/>
+          <w:szCs w:val="24"/>
+        </w:rPr>
+        <w:t xml:space="preserve"> (título) </w:t>
+      </w:r>
+      <w:r>
+        <w:rPr>
+          <w:sz w:val="24"/>
+          <w:szCs w:val="24"/>
+        </w:rPr>
+        <w:t xml:space="preserve">identifiquei uma outra pequena falha na minha </w:t>
+      </w:r>
+      <w:proofErr w:type="spellStart"/>
+      <w:r>
+        <w:rPr>
+          <w:sz w:val="24"/>
+          <w:szCs w:val="24"/>
+        </w:rPr>
+        <w:t>branch</w:t>
+      </w:r>
+      <w:proofErr w:type="spellEnd"/>
+      <w:r>
+        <w:rPr>
+          <w:sz w:val="24"/>
+          <w:szCs w:val="24"/>
+        </w:rPr>
+        <w:t xml:space="preserve"> (master), portanto eu </w:t>
+      </w:r>
+      <w:proofErr w:type="gramStart"/>
+      <w:r>
+        <w:rPr>
+          <w:sz w:val="24"/>
+          <w:szCs w:val="24"/>
+        </w:rPr>
+        <w:t>corrigi ela</w:t>
+      </w:r>
+      <w:proofErr w:type="gramEnd"/>
+      <w:r>
+        <w:rPr>
+          <w:sz w:val="24"/>
+          <w:szCs w:val="24"/>
+        </w:rPr>
+        <w:t xml:space="preserve"> e após isso com as duas </w:t>
+      </w:r>
+      <w:proofErr w:type="spellStart"/>
+      <w:r>
+        <w:rPr>
+          <w:sz w:val="24"/>
+          <w:szCs w:val="24"/>
+        </w:rPr>
+        <w:t>branches</w:t>
+      </w:r>
+      <w:proofErr w:type="spellEnd"/>
+      <w:r>
+        <w:rPr>
+          <w:sz w:val="24"/>
+          <w:szCs w:val="24"/>
+        </w:rPr>
+        <w:t xml:space="preserve"> corretas, eu fiz um merge ou seja a junção dos conteúdos </w:t>
+      </w:r>
+      <w:r>
+        <w:rPr>
+          <w:sz w:val="24"/>
+          <w:szCs w:val="24"/>
+        </w:rPr>
+        <w:t xml:space="preserve">e trocas nas duas </w:t>
+      </w:r>
+      <w:proofErr w:type="spellStart"/>
+      <w:r>
+        <w:rPr>
+          <w:sz w:val="24"/>
+          <w:szCs w:val="24"/>
+        </w:rPr>
+        <w:t>branches</w:t>
+      </w:r>
+      <w:proofErr w:type="spellEnd"/>
+      <w:r>
+        <w:rPr>
+          <w:sz w:val="24"/>
+          <w:szCs w:val="24"/>
+        </w:rPr>
+        <w:t xml:space="preserve"> para que tivesse um conteúdo único e final.</w:t>
+      </w:r>
+    </w:p>
+    <w:p>
+      <w:pPr>
+        <w:rPr>
+          <w:sz w:val="24"/>
+          <w:szCs w:val="24"/>
+        </w:rPr>
+      </w:pPr>
+      <w:hyperlink r:id="rId23" w:history="1">
+        <w:r>
+          <w:rPr>
+            <w:rStyle w:val="Hyperlink"/>
+            <w:sz w:val="24"/>
+            <w:szCs w:val="24"/>
+          </w:rPr>
+          <w:t>https://www.treinaweb.com.br/blog/git-merge-e-git-rebase-quando-usa-los/</w:t>
+        </w:r>
+      </w:hyperlink>
+      <w:r>
+        <w:rPr>
+          <w:sz w:val="24"/>
+          <w:szCs w:val="24"/>
+        </w:rPr>
+        <w:br/>
+        <w:t>Link sob</w:t>
+      </w:r>
+      <w:r>
+        <w:rPr>
+          <w:sz w:val="24"/>
+          <w:szCs w:val="24"/>
+        </w:rPr>
+        <w:t xml:space="preserve">re funciona o Merge e o </w:t>
+      </w:r>
+      <w:proofErr w:type="spellStart"/>
+      <w:r>
+        <w:rPr>
+          <w:sz w:val="24"/>
+          <w:szCs w:val="24"/>
+        </w:rPr>
+        <w:t>Rebase</w:t>
+      </w:r>
+      <w:proofErr w:type="spellEnd"/>
+    </w:p>
+    <w:p>
+      <w:pPr>
+        <w:rPr>
+          <w:sz w:val="24"/>
+          <w:szCs w:val="24"/>
+          <w:u w:val="single"/>
+        </w:rPr>
+      </w:pPr>
+      <w:r>
+        <w:rPr>
+          <w:noProof/>
+        </w:rPr>
+        <w:drawing>
+          <wp:inline distT="0" distB="0" distL="0" distR="0" wp14:anchorId="303ED18E" wp14:editId="6FD77B9D">
+            <wp:extent cx="5400040" cy="975995"/>
+            <wp:effectExtent l="0" t="0" r="0" b="0"/>
+            <wp:docPr id="17" name="Imagem 17"/>
+            <wp:cNvGraphicFramePr>
+              <a:graphicFrameLocks xmlns:a="http://schemas.openxmlformats.org/drawingml/2006/main" noChangeAspect="1"/>
+            </wp:cNvGraphicFramePr>
+            <a:graphic xmlns:a="http://schemas.openxmlformats.org/drawingml/2006/main">
+              <a:graphicData uri="http://schemas.openxmlformats.org/drawingml/2006/picture">
+                <pic:pic xmlns:pic="http://schemas.openxmlformats.org/drawingml/2006/picture">
+                  <pic:nvPicPr>
+                    <pic:cNvPr id="1" name=""/>
+                    <pic:cNvPicPr/>
+                  </pic:nvPicPr>
+                  <pic:blipFill>
+                    <a:blip r:embed="rId24"/>
+                    <a:stretch>
+                      <a:fillRect/>
+                    </a:stretch>
+                  </pic:blipFill>
+                  <pic:spPr>
+                    <a:xfrm>
+                      <a:off x="0" y="0"/>
+                      <a:ext cx="5400040" cy="975995"/>
+                    </a:xfrm>
+                    <a:prstGeom prst="rect">
+                      <a:avLst/>
+                    </a:prstGeom>
+                  </pic:spPr>
+                </pic:pic>
+              </a:graphicData>
+            </a:graphic>
+          </wp:inline>
+        </w:drawing>
+      </w:r>
+    </w:p>
+    <w:p>
+      <w:pPr>
+        <w:rPr>
+          <w:sz w:val="24"/>
+          <w:szCs w:val="24"/>
+          <w:u w:val="single"/>
+        </w:rPr>
+      </w:pPr>
+    </w:p>
+    <w:p>
+      <w:pPr>
+        <w:rPr>
+          <w:b/>
+          <w:bCs/>
+          <w:sz w:val="24"/>
+          <w:szCs w:val="24"/>
+        </w:rPr>
+      </w:pPr>
+      <w:r>
+        <w:rPr>
+          <w:b/>
+          <w:bCs/>
+          <w:sz w:val="24"/>
+          <w:szCs w:val="24"/>
+        </w:rPr>
+        <w:t>ATUALIZANDO</w:t>
+      </w:r>
+      <w:r>
+        <w:rPr>
+          <w:b/>
+          <w:bCs/>
+          <w:sz w:val="24"/>
+          <w:szCs w:val="24"/>
+        </w:rPr>
+        <w:t xml:space="preserve"> BRANCHES</w:t>
+      </w:r>
+    </w:p>
+    <w:p>
+      <w:pPr>
+        <w:rPr>
+          <w:sz w:val="24"/>
+          <w:szCs w:val="24"/>
+        </w:rPr>
+      </w:pPr>
+      <w:r>
+        <w:rPr>
+          <w:sz w:val="24"/>
+          <w:szCs w:val="24"/>
+        </w:rPr>
+        <w:t>O</w:t>
+      </w:r>
+      <w:r>
+        <w:rPr>
+          <w:sz w:val="24"/>
+          <w:szCs w:val="24"/>
+        </w:rPr>
+        <w:t xml:space="preserve"> </w:t>
+      </w:r>
+      <w:proofErr w:type="spellStart"/>
+      <w:r>
+        <w:rPr>
+          <w:sz w:val="24"/>
+          <w:szCs w:val="24"/>
+        </w:rPr>
+        <w:t>rebase</w:t>
+      </w:r>
+      <w:proofErr w:type="spellEnd"/>
+      <w:r>
+        <w:rPr>
+          <w:sz w:val="24"/>
+          <w:szCs w:val="24"/>
+        </w:rPr>
+        <w:t xml:space="preserve"> faz é produzir um histórico linear, mais limpo e mais fácil de ser lido, pois os </w:t>
+      </w:r>
+      <w:proofErr w:type="spellStart"/>
+      <w:r>
+        <w:rPr>
+          <w:sz w:val="24"/>
+          <w:szCs w:val="24"/>
+        </w:rPr>
+        <w:t>branches</w:t>
+      </w:r>
+      <w:proofErr w:type="spellEnd"/>
+      <w:r>
+        <w:rPr>
+          <w:sz w:val="24"/>
+          <w:szCs w:val="24"/>
+        </w:rPr>
+        <w:t xml:space="preserve"> são literalmente fundidos. Pela fusão, também não é gerado aquele </w:t>
+      </w:r>
+      <w:proofErr w:type="spellStart"/>
+      <w:r>
+        <w:rPr>
+          <w:sz w:val="24"/>
+          <w:szCs w:val="24"/>
+        </w:rPr>
+        <w:t>commit</w:t>
+      </w:r>
+      <w:proofErr w:type="spellEnd"/>
+      <w:r>
+        <w:rPr>
+          <w:sz w:val="24"/>
+          <w:szCs w:val="24"/>
+        </w:rPr>
+        <w:t xml:space="preserve"> adicional “estranho” que acontece no merge.</w:t>
+      </w:r>
+    </w:p>
+    <w:p>
+      <w:pPr>
+        <w:rPr>
+          <w:sz w:val="24"/>
+          <w:szCs w:val="24"/>
+          <w:u w:val="single"/>
+        </w:rPr>
+      </w:pPr>
+      <w:r>
+        <w:rPr>
+          <w:noProof/>
+        </w:rPr>
+        <w:drawing>
+          <wp:inline distT="0" distB="0" distL="0" distR="0" wp14:anchorId="3EA21B84" wp14:editId="6C065990">
+            <wp:extent cx="5114925" cy="752475"/>
+            <wp:effectExtent l="0" t="0" r="9525" b="9525"/>
+            <wp:docPr id="18" name="Imagem 18"/>
+            <wp:cNvGraphicFramePr>
+              <a:graphicFrameLocks xmlns:a="http://schemas.openxmlformats.org/drawingml/2006/main" noChangeAspect="1"/>
+            </wp:cNvGraphicFramePr>
+            <a:graphic xmlns:a="http://schemas.openxmlformats.org/drawingml/2006/main">
+              <a:graphicData uri="http://schemas.openxmlformats.org/drawingml/2006/picture">
+                <pic:pic xmlns:pic="http://schemas.openxmlformats.org/drawingml/2006/picture">
+                  <pic:nvPicPr>
+                    <pic:cNvPr id="1" name=""/>
+                    <pic:cNvPicPr/>
+                  </pic:nvPicPr>
+                  <pic:blipFill>
+                    <a:blip r:embed="rId25"/>
+                    <a:stretch>
+                      <a:fillRect/>
+                    </a:stretch>
+                  </pic:blipFill>
+                  <pic:spPr>
+                    <a:xfrm>
+                      <a:off x="0" y="0"/>
+                      <a:ext cx="5114925" cy="752475"/>
+                    </a:xfrm>
+                    <a:prstGeom prst="rect">
+                      <a:avLst/>
+                    </a:prstGeom>
+                  </pic:spPr>
+                </pic:pic>
+              </a:graphicData>
+            </a:graphic>
+          </wp:inline>
+        </w:drawing>
+      </w:r>
     </w:p>
     <w:sectPr>
       <w:pgSz w:w="11906" w:h="16838"/>
@@ -2560,6 +4504,46 @@
       <w:shd w:val="clear" w:color="auto" w:fill="E1DFDD"/>
     </w:rPr>
   </w:style>
+  <w:style w:type="paragraph" w:styleId="NormalWeb">
+    <w:name w:val="Normal (Web)"/>
+    <w:basedOn w:val="Normal"/>
+    <w:uiPriority w:val="99"/>
+    <w:unhideWhenUsed/>
+    <w:rsid w:val="00685246"/>
+    <w:pPr>
+      <w:spacing w:before="100" w:beforeAutospacing="1" w:after="100" w:afterAutospacing="1" w:line="240" w:lineRule="auto"/>
+    </w:pPr>
+    <w:rPr>
+      <w:rFonts w:ascii="Times New Roman" w:eastAsia="Times New Roman" w:hAnsi="Times New Roman" w:cs="Times New Roman"/>
+      <w:sz w:val="24"/>
+      <w:szCs w:val="24"/>
+      <w:lang w:eastAsia="pt-BR"/>
+    </w:rPr>
+  </w:style>
+  <w:style w:type="character" w:styleId="CdigoHTML">
+    <w:name w:val="HTML Code"/>
+    <w:basedOn w:val="Fontepargpadro"/>
+    <w:uiPriority w:val="99"/>
+    <w:semiHidden/>
+    <w:unhideWhenUsed/>
+    <w:rsid w:val="00685246"/>
+    <w:rPr>
+      <w:rFonts w:ascii="Courier New" w:eastAsia="Times New Roman" w:hAnsi="Courier New" w:cs="Courier New"/>
+      <w:sz w:val="20"/>
+      <w:szCs w:val="20"/>
+    </w:rPr>
+  </w:style>
+  <w:style w:type="character" w:styleId="nfase">
+    <w:name w:val="Emphasis"/>
+    <w:basedOn w:val="Fontepargpadro"/>
+    <w:uiPriority w:val="20"/>
+    <w:qFormat/>
+    <w:rsid w:val="00685246"/>
+    <w:rPr>
+      <w:i/>
+      <w:iCs/>
+    </w:rPr>
+  </w:style>
 </w:styles>
 </file>
 

</xml_diff>

<commit_message>
Concluíndo o arquivo comandos base do git, depois corrigir e melhorar o arquivo
</commit_message>
<xml_diff>
--- a/GIT_GITHUB/Git e Github.docx
+++ b/GIT_GITHUB/Git e Github.docx
@@ -6098,6 +6098,498 @@
           </wp:inline>
         </w:drawing>
       </w:r>
+    </w:p>
+    <w:p>
+      <w:pPr>
+        <w:rPr>
+          <w:sz w:val="24"/>
+          <w:szCs w:val="24"/>
+        </w:rPr>
+      </w:pPr>
+    </w:p>
+    <w:p>
+      <w:pPr>
+        <w:rPr>
+          <w:b/>
+          <w:bCs/>
+          <w:sz w:val="24"/>
+          <w:szCs w:val="24"/>
+        </w:rPr>
+      </w:pPr>
+    </w:p>
+    <w:p>
+      <w:pPr>
+        <w:rPr>
+          <w:b/>
+          <w:bCs/>
+          <w:sz w:val="24"/>
+          <w:szCs w:val="24"/>
+        </w:rPr>
+      </w:pPr>
+    </w:p>
+    <w:p>
+      <w:pPr>
+        <w:rPr>
+          <w:b/>
+          <w:bCs/>
+          <w:sz w:val="24"/>
+          <w:szCs w:val="24"/>
+        </w:rPr>
+      </w:pPr>
+    </w:p>
+    <w:p>
+      <w:pPr>
+        <w:rPr>
+          <w:b/>
+          <w:bCs/>
+          <w:sz w:val="24"/>
+          <w:szCs w:val="24"/>
+        </w:rPr>
+      </w:pPr>
+    </w:p>
+    <w:p>
+      <w:pPr>
+        <w:rPr>
+          <w:b/>
+          <w:bCs/>
+          <w:sz w:val="24"/>
+          <w:szCs w:val="24"/>
+        </w:rPr>
+      </w:pPr>
+      <w:r>
+        <w:rPr>
+          <w:b/>
+          <w:bCs/>
+          <w:sz w:val="24"/>
+          <w:szCs w:val="24"/>
+        </w:rPr>
+        <w:lastRenderedPageBreak/>
+        <w:t>VERIFICAR MUDANÇAS ENTRE DIFERENTES COMMIT</w:t>
+      </w:r>
+      <w:r>
+        <w:rPr>
+          <w:b/>
+          <w:bCs/>
+          <w:sz w:val="24"/>
+          <w:szCs w:val="24"/>
+        </w:rPr>
+        <w:t>S</w:t>
+      </w:r>
+    </w:p>
+    <w:p>
+      <w:pPr>
+        <w:rPr>
+          <w:sz w:val="24"/>
+          <w:szCs w:val="24"/>
+        </w:rPr>
+      </w:pPr>
+      <w:r>
+        <w:rPr>
+          <w:sz w:val="24"/>
+          <w:szCs w:val="24"/>
+        </w:rPr>
+        <w:t xml:space="preserve">Basta colocar os </w:t>
+      </w:r>
+      <w:proofErr w:type="spellStart"/>
+      <w:r>
+        <w:rPr>
+          <w:sz w:val="24"/>
+          <w:szCs w:val="24"/>
+        </w:rPr>
+        <w:t>Hash</w:t>
+      </w:r>
+      <w:proofErr w:type="spellEnd"/>
+      <w:r>
+        <w:rPr>
+          <w:sz w:val="24"/>
+          <w:szCs w:val="24"/>
+        </w:rPr>
+        <w:t xml:space="preserve"> </w:t>
+      </w:r>
+      <w:proofErr w:type="spellStart"/>
+      <w:r>
+        <w:rPr>
+          <w:sz w:val="24"/>
+          <w:szCs w:val="24"/>
+        </w:rPr>
+        <w:t>codes</w:t>
+      </w:r>
+      <w:proofErr w:type="spellEnd"/>
+      <w:r>
+        <w:rPr>
+          <w:sz w:val="24"/>
+          <w:szCs w:val="24"/>
+        </w:rPr>
+        <w:t xml:space="preserve"> que deseja saber</w:t>
+      </w:r>
+      <w:r>
+        <w:rPr>
+          <w:sz w:val="24"/>
+          <w:szCs w:val="24"/>
+        </w:rPr>
+        <w:t xml:space="preserve"> no </w:t>
+      </w:r>
+      <w:proofErr w:type="spellStart"/>
+      <w:r>
+        <w:rPr>
+          <w:sz w:val="24"/>
+          <w:szCs w:val="24"/>
+        </w:rPr>
+        <w:t>git</w:t>
+      </w:r>
+      <w:proofErr w:type="spellEnd"/>
+      <w:r>
+        <w:rPr>
+          <w:sz w:val="24"/>
+          <w:szCs w:val="24"/>
+        </w:rPr>
+        <w:t xml:space="preserve"> </w:t>
+      </w:r>
+      <w:proofErr w:type="spellStart"/>
+      <w:r>
+        <w:rPr>
+          <w:sz w:val="24"/>
+          <w:szCs w:val="24"/>
+        </w:rPr>
+        <w:t>diff</w:t>
+      </w:r>
+      <w:proofErr w:type="spellEnd"/>
+      <w:r>
+        <w:rPr>
+          <w:sz w:val="24"/>
+          <w:szCs w:val="24"/>
+        </w:rPr>
+        <w:t>. Exemplo:</w:t>
+      </w:r>
+      <w:r>
+        <w:rPr>
+          <w:sz w:val="24"/>
+          <w:szCs w:val="24"/>
+        </w:rPr>
+        <w:t xml:space="preserve"> do </w:t>
+      </w:r>
+      <w:r>
+        <w:rPr>
+          <w:sz w:val="24"/>
+          <w:szCs w:val="24"/>
+        </w:rPr>
+        <w:t>hashcode1 até hashcode5</w:t>
+      </w:r>
+      <w:r>
+        <w:rPr>
+          <w:sz w:val="24"/>
+          <w:szCs w:val="24"/>
+        </w:rPr>
+        <w:t xml:space="preserve">, ele vai exibir todas as mudanças feitas no arquivo. O ATÉ no </w:t>
+      </w:r>
+      <w:proofErr w:type="spellStart"/>
+      <w:r>
+        <w:rPr>
+          <w:sz w:val="24"/>
+          <w:szCs w:val="24"/>
+        </w:rPr>
+        <w:t>git</w:t>
+      </w:r>
+      <w:proofErr w:type="spellEnd"/>
+      <w:r>
+        <w:rPr>
+          <w:sz w:val="24"/>
+          <w:szCs w:val="24"/>
+        </w:rPr>
+        <w:t xml:space="preserve"> é colocado com “..” </w:t>
+      </w:r>
+      <w:r>
+        <w:rPr>
+          <w:sz w:val="24"/>
+          <w:szCs w:val="24"/>
+        </w:rPr>
+        <w:t xml:space="preserve">(dois pontos) </w:t>
+      </w:r>
+      <w:r>
+        <w:rPr>
+          <w:sz w:val="24"/>
+          <w:szCs w:val="24"/>
+        </w:rPr>
+        <w:br/>
+        <w:t xml:space="preserve">Utilizando somente o </w:t>
+      </w:r>
+      <w:proofErr w:type="spellStart"/>
+      <w:r>
+        <w:rPr>
+          <w:sz w:val="24"/>
+          <w:szCs w:val="24"/>
+        </w:rPr>
+        <w:t>git</w:t>
+      </w:r>
+      <w:proofErr w:type="spellEnd"/>
+      <w:r>
+        <w:rPr>
+          <w:sz w:val="24"/>
+          <w:szCs w:val="24"/>
+        </w:rPr>
+        <w:t xml:space="preserve"> </w:t>
+      </w:r>
+      <w:proofErr w:type="spellStart"/>
+      <w:r>
+        <w:rPr>
+          <w:sz w:val="24"/>
+          <w:szCs w:val="24"/>
+        </w:rPr>
+        <w:t>diff</w:t>
+      </w:r>
+      <w:proofErr w:type="spellEnd"/>
+      <w:r>
+        <w:rPr>
+          <w:sz w:val="24"/>
+          <w:szCs w:val="24"/>
+        </w:rPr>
+        <w:t xml:space="preserve"> vai exibir o que foi modificado no momento que está utilizando o arquivo.</w:t>
+      </w:r>
+    </w:p>
+    <w:p>
+      <w:pPr>
+        <w:rPr>
+          <w:sz w:val="24"/>
+          <w:szCs w:val="24"/>
+        </w:rPr>
+      </w:pPr>
+      <w:r>
+        <w:rPr>
+          <w:noProof/>
+        </w:rPr>
+        <w:drawing>
+          <wp:inline distT="0" distB="0" distL="0" distR="0" wp14:anchorId="7F338536" wp14:editId="768A5C14">
+            <wp:extent cx="5257800" cy="5619750"/>
+            <wp:effectExtent l="0" t="0" r="0" b="0"/>
+            <wp:docPr id="29" name="Imagem 29"/>
+            <wp:cNvGraphicFramePr>
+              <a:graphicFrameLocks xmlns:a="http://schemas.openxmlformats.org/drawingml/2006/main" noChangeAspect="1"/>
+            </wp:cNvGraphicFramePr>
+            <a:graphic xmlns:a="http://schemas.openxmlformats.org/drawingml/2006/main">
+              <a:graphicData uri="http://schemas.openxmlformats.org/drawingml/2006/picture">
+                <pic:pic xmlns:pic="http://schemas.openxmlformats.org/drawingml/2006/picture">
+                  <pic:nvPicPr>
+                    <pic:cNvPr id="1" name=""/>
+                    <pic:cNvPicPr/>
+                  </pic:nvPicPr>
+                  <pic:blipFill>
+                    <a:blip r:embed="rId38"/>
+                    <a:stretch>
+                      <a:fillRect/>
+                    </a:stretch>
+                  </pic:blipFill>
+                  <pic:spPr>
+                    <a:xfrm>
+                      <a:off x="0" y="0"/>
+                      <a:ext cx="5257800" cy="5619750"/>
+                    </a:xfrm>
+                    <a:prstGeom prst="rect">
+                      <a:avLst/>
+                    </a:prstGeom>
+                  </pic:spPr>
+                </pic:pic>
+              </a:graphicData>
+            </a:graphic>
+          </wp:inline>
+        </w:drawing>
+      </w:r>
+    </w:p>
+    <w:p>
+      <w:pPr>
+        <w:rPr>
+          <w:sz w:val="24"/>
+          <w:szCs w:val="24"/>
+        </w:rPr>
+      </w:pPr>
+    </w:p>
+    <w:p>
+      <w:pPr>
+        <w:rPr>
+          <w:b/>
+          <w:bCs/>
+          <w:sz w:val="24"/>
+          <w:szCs w:val="24"/>
+        </w:rPr>
+      </w:pPr>
+    </w:p>
+    <w:p>
+      <w:pPr>
+        <w:rPr>
+          <w:b/>
+          <w:bCs/>
+          <w:sz w:val="24"/>
+          <w:szCs w:val="24"/>
+        </w:rPr>
+      </w:pPr>
+    </w:p>
+    <w:p>
+      <w:pPr>
+        <w:rPr>
+          <w:b/>
+          <w:bCs/>
+          <w:sz w:val="24"/>
+          <w:szCs w:val="24"/>
+        </w:rPr>
+      </w:pPr>
+    </w:p>
+    <w:p>
+      <w:pPr>
+        <w:rPr>
+          <w:b/>
+          <w:bCs/>
+          <w:sz w:val="24"/>
+          <w:szCs w:val="24"/>
+        </w:rPr>
+      </w:pPr>
+    </w:p>
+    <w:p>
+      <w:pPr>
+        <w:rPr>
+          <w:b/>
+          <w:bCs/>
+          <w:sz w:val="24"/>
+          <w:szCs w:val="24"/>
+        </w:rPr>
+      </w:pPr>
+    </w:p>
+    <w:p>
+      <w:pPr>
+        <w:rPr>
+          <w:b/>
+          <w:bCs/>
+          <w:sz w:val="24"/>
+          <w:szCs w:val="24"/>
+        </w:rPr>
+      </w:pPr>
+      <w:r>
+        <w:rPr>
+          <w:b/>
+          <w:bCs/>
+          <w:sz w:val="24"/>
+          <w:szCs w:val="24"/>
+        </w:rPr>
+        <w:lastRenderedPageBreak/>
+        <w:t>GERANDO VERSÕES (RELEASES) A PARTIR DOS COMMITS.</w:t>
+      </w:r>
+    </w:p>
+    <w:p>
+      <w:pPr>
+        <w:rPr>
+          <w:sz w:val="24"/>
+          <w:szCs w:val="24"/>
+        </w:rPr>
+      </w:pPr>
+      <w:r>
+        <w:rPr>
+          <w:sz w:val="24"/>
+          <w:szCs w:val="24"/>
+        </w:rPr>
+        <w:t>Para criar releases basta utilizar o comando abaixo</w:t>
+      </w:r>
+      <w:r>
+        <w:rPr>
+          <w:sz w:val="24"/>
+          <w:szCs w:val="24"/>
+        </w:rPr>
+        <w:t xml:space="preserve">, e caso eu envie um </w:t>
+      </w:r>
+      <w:proofErr w:type="spellStart"/>
+      <w:r>
+        <w:rPr>
+          <w:sz w:val="24"/>
+          <w:szCs w:val="24"/>
+        </w:rPr>
+        <w:t>push</w:t>
+      </w:r>
+      <w:proofErr w:type="spellEnd"/>
+      <w:r>
+        <w:rPr>
+          <w:sz w:val="24"/>
+          <w:szCs w:val="24"/>
+        </w:rPr>
+        <w:t xml:space="preserve"> para o nome da minha release ela será exibida no </w:t>
+      </w:r>
+      <w:r>
+        <w:rPr>
+          <w:sz w:val="24"/>
+          <w:szCs w:val="24"/>
+        </w:rPr>
+        <w:t xml:space="preserve">campo de releases no </w:t>
+      </w:r>
+      <w:proofErr w:type="spellStart"/>
+      <w:r>
+        <w:rPr>
+          <w:sz w:val="24"/>
+          <w:szCs w:val="24"/>
+        </w:rPr>
+        <w:t>github</w:t>
+      </w:r>
+      <w:proofErr w:type="spellEnd"/>
+      <w:r>
+        <w:rPr>
+          <w:sz w:val="24"/>
+          <w:szCs w:val="24"/>
+        </w:rPr>
+        <w:t xml:space="preserve"> e pronta para download.</w:t>
+      </w:r>
+    </w:p>
+    <w:p>
+      <w:pPr>
+        <w:rPr>
+          <w:b/>
+          <w:bCs/>
+          <w:sz w:val="24"/>
+          <w:szCs w:val="24"/>
+        </w:rPr>
+      </w:pPr>
+      <w:r>
+        <w:rPr>
+          <w:noProof/>
+        </w:rPr>
+        <w:drawing>
+          <wp:inline distT="0" distB="0" distL="0" distR="0" wp14:anchorId="7FCB563F" wp14:editId="36B8A7D2">
+            <wp:extent cx="5057775" cy="2981325"/>
+            <wp:effectExtent l="0" t="0" r="9525" b="9525"/>
+            <wp:docPr id="32" name="Imagem 32"/>
+            <wp:cNvGraphicFramePr>
+              <a:graphicFrameLocks xmlns:a="http://schemas.openxmlformats.org/drawingml/2006/main" noChangeAspect="1"/>
+            </wp:cNvGraphicFramePr>
+            <a:graphic xmlns:a="http://schemas.openxmlformats.org/drawingml/2006/main">
+              <a:graphicData uri="http://schemas.openxmlformats.org/drawingml/2006/picture">
+                <pic:pic xmlns:pic="http://schemas.openxmlformats.org/drawingml/2006/picture">
+                  <pic:nvPicPr>
+                    <pic:cNvPr id="1" name=""/>
+                    <pic:cNvPicPr/>
+                  </pic:nvPicPr>
+                  <pic:blipFill>
+                    <a:blip r:embed="rId39"/>
+                    <a:stretch>
+                      <a:fillRect/>
+                    </a:stretch>
+                  </pic:blipFill>
+                  <pic:spPr>
+                    <a:xfrm>
+                      <a:off x="0" y="0"/>
+                      <a:ext cx="5057775" cy="2981325"/>
+                    </a:xfrm>
+                    <a:prstGeom prst="rect">
+                      <a:avLst/>
+                    </a:prstGeom>
+                  </pic:spPr>
+                </pic:pic>
+              </a:graphicData>
+            </a:graphic>
+          </wp:inline>
+        </w:drawing>
+      </w:r>
+    </w:p>
+    <w:p>
+      <w:pPr>
+        <w:rPr>
+          <w:sz w:val="24"/>
+          <w:szCs w:val="24"/>
+        </w:rPr>
+      </w:pPr>
     </w:p>
     <w:sectPr>
       <w:pgSz w:w="11906" w:h="16838"/>

</xml_diff>